<commit_message>
comunicación bidireccional - investigacion profundizado
</commit_message>
<xml_diff>
--- a/Sistema-en-tiempo-real_Integrante_Milton/Doc-Sistema-en-tiempo-real.docx
+++ b/Sistema-en-tiempo-real_Integrante_Milton/Doc-Sistema-en-tiempo-real.docx
@@ -7,22 +7,38 @@
         <w:ind w:left="360"/>
         <w:jc w:val="center"/>
       </w:pPr>
-      <w:proofErr w:type="spellStart"/>
-      <w:r>
-        <w:t>Integrante</w:t>
-      </w:r>
-      <w:proofErr w:type="spellEnd"/>
-      <w:r>
-        <w:t xml:space="preserve"> 2</w:t>
-      </w:r>
-      <w:r>
-        <w:t>:</w:t>
+      <w:r>
+        <w:rPr>
+          <w:b/>
+          <w:bCs/>
+        </w:rPr>
+        <w:t>Integrante 2:</w:t>
       </w:r>
       <w:r>
         <w:t xml:space="preserve"> </w:t>
       </w:r>
       <w:r>
         <w:t>Milton Martinez</w:t>
+      </w:r>
+    </w:p>
+    <w:p>
+      <w:pPr>
+        <w:ind w:left="360"/>
+        <w:jc w:val="center"/>
+      </w:pPr>
+      <w:r>
+        <w:rPr>
+          <w:b/>
+          <w:bCs/>
+        </w:rPr>
+        <w:t>Investigación</w:t>
+      </w:r>
+      <w:r>
+        <w:rPr>
+          <w:b/>
+          <w:bCs/>
+        </w:rPr>
+        <w:t xml:space="preserve"> y practica de:</w:t>
       </w:r>
     </w:p>
     <w:p>
@@ -32,62 +48,75 @@
         <w:rPr>
           <w:b/>
           <w:bCs/>
+          <w:sz w:val="32"/>
+          <w:szCs w:val="32"/>
         </w:rPr>
+      </w:pPr>
+      <w:r>
+        <w:rPr>
+          <w:b/>
+          <w:bCs/>
+          <w:sz w:val="32"/>
+          <w:szCs w:val="32"/>
+        </w:rPr>
+        <w:t>Sistema en tiempo real (bidireccional)</w:t>
+      </w:r>
+    </w:p>
+    <w:p>
+      <w:pPr>
+        <w:pStyle w:val="ListParagraph"/>
+        <w:numPr>
+          <w:ilvl w:val="0"/>
+          <w:numId w:val="6"/>
+        </w:numPr>
       </w:pPr>
       <w:r>
         <w:rPr>
           <w:b/>
           <w:bCs/>
         </w:rPr>
-        <w:t xml:space="preserve">Sistema </w:t>
-      </w:r>
-      <w:proofErr w:type="spellStart"/>
+        <w:t>Definición:</w:t>
+      </w:r>
+      <w:r>
+        <w:t xml:space="preserve"> Comunicación continua entre cliente y servidor donde ambos pueden enviar y recibir datos sin necesidad de refrescar la página.</w:t>
+      </w:r>
+    </w:p>
+    <w:p>
+      <w:pPr>
+        <w:pStyle w:val="ListParagraph"/>
+        <w:numPr>
+          <w:ilvl w:val="0"/>
+          <w:numId w:val="6"/>
+        </w:numPr>
+      </w:pPr>
       <w:r>
         <w:rPr>
           <w:b/>
           <w:bCs/>
         </w:rPr>
-        <w:t>en</w:t>
-      </w:r>
-      <w:proofErr w:type="spellEnd"/>
+        <w:t xml:space="preserve">Aplicación: </w:t>
+      </w:r>
+      <w:r>
+        <w:t>Ideal para chats, dashboards en vivo, juegos multijugador, o monitoreo de sensores.</w:t>
+      </w:r>
+    </w:p>
+    <w:p>
+      <w:pPr>
+        <w:pStyle w:val="ListParagraph"/>
+        <w:numPr>
+          <w:ilvl w:val="0"/>
+          <w:numId w:val="6"/>
+        </w:numPr>
+      </w:pPr>
       <w:r>
         <w:rPr>
           <w:b/>
           <w:bCs/>
         </w:rPr>
-        <w:t xml:space="preserve"> </w:t>
-      </w:r>
-      <w:proofErr w:type="spellStart"/>
-      <w:r>
-        <w:rPr>
-          <w:b/>
-          <w:bCs/>
-        </w:rPr>
-        <w:t>tiempo</w:t>
-      </w:r>
-      <w:proofErr w:type="spellEnd"/>
-      <w:r>
-        <w:rPr>
-          <w:b/>
-          <w:bCs/>
-        </w:rPr>
-        <w:t xml:space="preserve"> real (</w:t>
-      </w:r>
-      <w:proofErr w:type="spellStart"/>
-      <w:r>
-        <w:rPr>
-          <w:b/>
-          <w:bCs/>
-        </w:rPr>
-        <w:t>bidireccional</w:t>
-      </w:r>
-      <w:proofErr w:type="spellEnd"/>
-      <w:r>
-        <w:rPr>
-          <w:b/>
-          <w:bCs/>
-        </w:rPr>
-        <w:t>)</w:t>
+        <w:t>Ventaja:</w:t>
+      </w:r>
+      <w:r>
+        <w:t xml:space="preserve"> Baja latencia, experiencia fluida, y sincronización inmediata</w:t>
       </w:r>
     </w:p>
     <w:p>
@@ -100,7 +129,6 @@
           <w:szCs w:val="28"/>
         </w:rPr>
       </w:pPr>
-      <w:proofErr w:type="spellStart"/>
       <w:r>
         <w:rPr>
           <w:b/>
@@ -108,29 +136,8 @@
           <w:sz w:val="28"/>
           <w:szCs w:val="28"/>
         </w:rPr>
-        <w:t>Herramientas</w:t>
-      </w:r>
-      <w:proofErr w:type="spellEnd"/>
-      <w:r>
-        <w:rPr>
-          <w:b/>
-          <w:bCs/>
-          <w:sz w:val="28"/>
-          <w:szCs w:val="28"/>
-        </w:rPr>
-        <w:t xml:space="preserve"> </w:t>
-      </w:r>
-      <w:proofErr w:type="spellStart"/>
-      <w:r>
-        <w:rPr>
-          <w:b/>
-          <w:bCs/>
-          <w:sz w:val="28"/>
-          <w:szCs w:val="28"/>
-        </w:rPr>
-        <w:t>necesarias</w:t>
-      </w:r>
-      <w:proofErr w:type="spellEnd"/>
+        <w:t>Herramientas necesarias</w:t>
+      </w:r>
       <w:r>
         <w:rPr>
           <w:b/>
@@ -148,7 +155,6 @@
           <w:numId w:val="5"/>
         </w:numPr>
       </w:pPr>
-      <w:proofErr w:type="spellStart"/>
       <w:r>
         <w:rPr>
           <w:b/>
@@ -156,17 +162,8 @@
         </w:rPr>
         <w:t>FastAPI</w:t>
       </w:r>
-      <w:proofErr w:type="spellEnd"/>
-      <w:r>
-        <w:t xml:space="preserve"> (framework web </w:t>
-      </w:r>
-      <w:proofErr w:type="spellStart"/>
-      <w:r>
-        <w:t>en</w:t>
-      </w:r>
-      <w:proofErr w:type="spellEnd"/>
-      <w:r>
-        <w:t xml:space="preserve"> Python)</w:t>
+      <w:r>
+        <w:t xml:space="preserve"> (framework web en Python)</w:t>
       </w:r>
     </w:p>
     <w:p>
@@ -176,7 +173,6 @@
           <w:numId w:val="5"/>
         </w:numPr>
       </w:pPr>
-      <w:proofErr w:type="spellStart"/>
       <w:r>
         <w:rPr>
           <w:b/>
@@ -184,41 +180,8 @@
         </w:rPr>
         <w:t>websockets</w:t>
       </w:r>
-      <w:proofErr w:type="spellEnd"/>
-      <w:r>
-        <w:t xml:space="preserve"> (</w:t>
-      </w:r>
-      <w:proofErr w:type="spellStart"/>
-      <w:r>
-        <w:t>módulo</w:t>
-      </w:r>
-      <w:proofErr w:type="spellEnd"/>
-      <w:r>
-        <w:t xml:space="preserve"> para </w:t>
-      </w:r>
-      <w:proofErr w:type="spellStart"/>
-      <w:r>
-        <w:t>conexión</w:t>
-      </w:r>
-      <w:proofErr w:type="spellEnd"/>
-      <w:r>
-        <w:t xml:space="preserve"> </w:t>
-      </w:r>
-      <w:proofErr w:type="spellStart"/>
-      <w:r>
-        <w:t>en</w:t>
-      </w:r>
-      <w:proofErr w:type="spellEnd"/>
-      <w:r>
-        <w:t xml:space="preserve"> </w:t>
-      </w:r>
-      <w:proofErr w:type="spellStart"/>
-      <w:r>
-        <w:t>tiempo</w:t>
-      </w:r>
-      <w:proofErr w:type="spellEnd"/>
-      <w:r>
-        <w:t xml:space="preserve"> real)</w:t>
+      <w:r>
+        <w:t xml:space="preserve"> (módulo para conexión en tiempo real)</w:t>
       </w:r>
     </w:p>
     <w:p>
@@ -236,31 +199,7 @@
         <w:t>Docker</w:t>
       </w:r>
       <w:r>
-        <w:t xml:space="preserve"> (para </w:t>
-      </w:r>
-      <w:proofErr w:type="spellStart"/>
-      <w:r>
-        <w:t>empaquetar</w:t>
-      </w:r>
-      <w:proofErr w:type="spellEnd"/>
-      <w:r>
-        <w:t xml:space="preserve"> </w:t>
-      </w:r>
-      <w:proofErr w:type="spellStart"/>
-      <w:r>
-        <w:t>el</w:t>
-      </w:r>
-      <w:proofErr w:type="spellEnd"/>
-      <w:r>
-        <w:t xml:space="preserve"> </w:t>
-      </w:r>
-      <w:proofErr w:type="spellStart"/>
-      <w:r>
-        <w:t>servicio</w:t>
-      </w:r>
-      <w:proofErr w:type="spellEnd"/>
-      <w:r>
-        <w:t>)</w:t>
+        <w:t xml:space="preserve"> (para empaquetar el servicio)</w:t>
       </w:r>
     </w:p>
     <w:p>
@@ -270,30 +209,25 @@
           <w:numId w:val="5"/>
         </w:numPr>
       </w:pPr>
-      <w:proofErr w:type="spellStart"/>
       <w:r>
         <w:rPr>
           <w:b/>
           <w:bCs/>
         </w:rPr>
-        <w:t>Cliente</w:t>
-      </w:r>
-      <w:proofErr w:type="spellEnd"/>
-      <w:r>
+        <w:t>Cliente web</w:t>
+      </w:r>
+      <w:r>
+        <w:t xml:space="preserve"> (HTML + JS con WebSocket API)</w:t>
+      </w:r>
+    </w:p>
+    <w:p>
+      <w:pPr>
+        <w:ind w:left="360"/>
+        <w:jc w:val="center"/>
         <w:rPr>
           <w:b/>
           <w:bCs/>
         </w:rPr>
-        <w:t xml:space="preserve"> web</w:t>
-      </w:r>
-      <w:r>
-        <w:t xml:space="preserve"> (HTML + JS con WebSocket API)</w:t>
-      </w:r>
-    </w:p>
-    <w:p>
-      <w:pPr>
-        <w:ind w:left="360"/>
-        <w:jc w:val="center"/>
       </w:pPr>
     </w:p>
     <w:p>
@@ -303,31 +237,143 @@
           <w:ilvl w:val="0"/>
           <w:numId w:val="4"/>
         </w:numPr>
-      </w:pPr>
-      <w:r>
-        <w:t xml:space="preserve">Crear </w:t>
-      </w:r>
-      <w:proofErr w:type="spellStart"/>
-      <w:r>
-        <w:t>el</w:t>
-      </w:r>
-      <w:proofErr w:type="spellEnd"/>
-      <w:r>
-        <w:t xml:space="preserve"> </w:t>
-      </w:r>
-      <w:proofErr w:type="spellStart"/>
-      <w:r>
-        <w:t>servidor</w:t>
-      </w:r>
-      <w:proofErr w:type="spellEnd"/>
-      <w:r>
-        <w:t xml:space="preserve"> WebSocket con </w:t>
-      </w:r>
-      <w:proofErr w:type="spellStart"/>
-      <w:r>
-        <w:t>FastAPI</w:t>
-      </w:r>
-      <w:proofErr w:type="spellEnd"/>
+        <w:rPr>
+          <w:b/>
+          <w:bCs/>
+        </w:rPr>
+      </w:pPr>
+      <w:r>
+        <w:rPr>
+          <w:b/>
+          <w:bCs/>
+        </w:rPr>
+        <w:t>Crear el servidor WebSocket con FastAPI</w:t>
+      </w:r>
+    </w:p>
+    <w:p>
+      <w:pPr>
+        <w:pStyle w:val="ListParagraph"/>
+      </w:pPr>
+      <w:r>
+        <w:tab/>
+        <w:t xml:space="preserve">Qué es: Framework moderno y rápido para construir APIs con Python 3.7+ basado </w:t>
+      </w:r>
+      <w:proofErr w:type="gramStart"/>
+      <w:r>
+        <w:t>en  y</w:t>
+      </w:r>
+      <w:proofErr w:type="gramEnd"/>
+      <w:r>
+        <w:t xml:space="preserve"> .</w:t>
+      </w:r>
+    </w:p>
+    <w:p>
+      <w:pPr>
+        <w:pStyle w:val="ListParagraph"/>
+      </w:pPr>
+      <w:r>
+        <w:t xml:space="preserve">• </w:t>
+      </w:r>
+      <w:r>
+        <w:tab/>
+        <w:t>Ventajas:</w:t>
+      </w:r>
+    </w:p>
+    <w:p>
+      <w:pPr>
+        <w:pStyle w:val="ListParagraph"/>
+      </w:pPr>
+      <w:r>
+        <w:t xml:space="preserve">• </w:t>
+      </w:r>
+      <w:r>
+        <w:tab/>
+        <w:t>Soporte nativo para WebSockets.</w:t>
+      </w:r>
+    </w:p>
+    <w:p>
+      <w:pPr>
+        <w:pStyle w:val="ListParagraph"/>
+      </w:pPr>
+      <w:r>
+        <w:t xml:space="preserve">• </w:t>
+      </w:r>
+      <w:r>
+        <w:tab/>
+        <w:t>Documentación automática con Swagger.</w:t>
+      </w:r>
+    </w:p>
+    <w:p>
+      <w:pPr>
+        <w:pStyle w:val="ListParagraph"/>
+      </w:pPr>
+      <w:r>
+        <w:t xml:space="preserve">• </w:t>
+      </w:r>
+      <w:r>
+        <w:tab/>
+        <w:t>Alto rendimiento y fácil de escalar.</w:t>
+      </w:r>
+    </w:p>
+    <w:p>
+      <w:pPr>
+        <w:pStyle w:val="ListParagraph"/>
+      </w:pPr>
+      <w:r>
+        <w:t xml:space="preserve">• </w:t>
+      </w:r>
+      <w:r>
+        <w:tab/>
+        <w:t>Uso en tu proyecto: Define rutas HTTP y WebSocket para manejar conexiones en tiempo real.</w:t>
+      </w:r>
+    </w:p>
+    <w:p>
+      <w:pPr>
+        <w:pStyle w:val="ListParagraph"/>
+      </w:pPr>
+      <w:r>
+        <w:lastRenderedPageBreak/>
+        <w:drawing>
+          <wp:inline distT="0" distB="0" distL="0" distR="0" wp14:anchorId="04EB140E" wp14:editId="4C40CEE5">
+            <wp:extent cx="4726184" cy="2760980"/>
+            <wp:effectExtent l="0" t="0" r="0" b="1270"/>
+            <wp:docPr id="1257322320" name="Picture 1" descr="A screen shot of a computer&#10;&#10;AI-generated content may be incorrect."/>
+            <wp:cNvGraphicFramePr>
+              <a:graphicFrameLocks xmlns:a="http://schemas.openxmlformats.org/drawingml/2006/main" noChangeAspect="1"/>
+            </wp:cNvGraphicFramePr>
+            <a:graphic xmlns:a="http://schemas.openxmlformats.org/drawingml/2006/main">
+              <a:graphicData uri="http://schemas.openxmlformats.org/drawingml/2006/picture">
+                <pic:pic xmlns:pic="http://schemas.openxmlformats.org/drawingml/2006/picture">
+                  <pic:nvPicPr>
+                    <pic:cNvPr id="1257322320" name="Picture 1" descr="A screen shot of a computer&#10;&#10;AI-generated content may be incorrect."/>
+                    <pic:cNvPicPr/>
+                  </pic:nvPicPr>
+                  <pic:blipFill>
+                    <a:blip r:embed="rId5"/>
+                    <a:stretch>
+                      <a:fillRect/>
+                    </a:stretch>
+                  </pic:blipFill>
+                  <pic:spPr>
+                    <a:xfrm>
+                      <a:off x="0" y="0"/>
+                      <a:ext cx="4733338" cy="2765159"/>
+                    </a:xfrm>
+                    <a:prstGeom prst="rect">
+                      <a:avLst/>
+                    </a:prstGeom>
+                  </pic:spPr>
+                </pic:pic>
+              </a:graphicData>
+            </a:graphic>
+          </wp:inline>
+        </w:drawing>
+      </w:r>
+    </w:p>
+    <w:p>
+      <w:pPr>
+        <w:pStyle w:val="ListParagraph"/>
+      </w:pPr>
     </w:p>
     <w:p>
       <w:pPr>
@@ -336,23 +382,106 @@
           <w:ilvl w:val="0"/>
           <w:numId w:val="4"/>
         </w:numPr>
-      </w:pPr>
-      <w:r>
-        <w:t xml:space="preserve">Crear </w:t>
-      </w:r>
-      <w:proofErr w:type="spellStart"/>
-      <w:r>
-        <w:t>cliente</w:t>
-      </w:r>
-      <w:proofErr w:type="spellEnd"/>
-      <w:r>
-        <w:t xml:space="preserve"> web para </w:t>
-      </w:r>
-      <w:proofErr w:type="spellStart"/>
-      <w:r>
-        <w:t>pruebas</w:t>
-      </w:r>
-      <w:proofErr w:type="spellEnd"/>
+        <w:rPr>
+          <w:b/>
+          <w:bCs/>
+        </w:rPr>
+      </w:pPr>
+      <w:r>
+        <w:rPr>
+          <w:b/>
+          <w:bCs/>
+        </w:rPr>
+        <w:t>Crear cliente web para pruebas</w:t>
+      </w:r>
+    </w:p>
+    <w:p>
+      <w:pPr>
+        <w:pStyle w:val="ListParagraph"/>
+        <w:rPr>
+          <w:b/>
+          <w:bCs/>
+        </w:rPr>
+      </w:pPr>
+      <w:r>
+        <w:drawing>
+          <wp:inline distT="0" distB="0" distL="0" distR="0" wp14:anchorId="3E9D83A8" wp14:editId="3BD0AC08">
+            <wp:extent cx="4028271" cy="2019300"/>
+            <wp:effectExtent l="0" t="0" r="0" b="0"/>
+            <wp:docPr id="1486591795" name="Picture 1" descr="A screenshot of a computer&#10;&#10;AI-generated content may be incorrect."/>
+            <wp:cNvGraphicFramePr>
+              <a:graphicFrameLocks xmlns:a="http://schemas.openxmlformats.org/drawingml/2006/main" noChangeAspect="1"/>
+            </wp:cNvGraphicFramePr>
+            <a:graphic xmlns:a="http://schemas.openxmlformats.org/drawingml/2006/main">
+              <a:graphicData uri="http://schemas.openxmlformats.org/drawingml/2006/picture">
+                <pic:pic xmlns:pic="http://schemas.openxmlformats.org/drawingml/2006/picture">
+                  <pic:nvPicPr>
+                    <pic:cNvPr id="1486591795" name="Picture 1" descr="A screenshot of a computer&#10;&#10;AI-generated content may be incorrect."/>
+                    <pic:cNvPicPr/>
+                  </pic:nvPicPr>
+                  <pic:blipFill>
+                    <a:blip r:embed="rId6"/>
+                    <a:stretch>
+                      <a:fillRect/>
+                    </a:stretch>
+                  </pic:blipFill>
+                  <pic:spPr>
+                    <a:xfrm>
+                      <a:off x="0" y="0"/>
+                      <a:ext cx="4037190" cy="2023771"/>
+                    </a:xfrm>
+                    <a:prstGeom prst="rect">
+                      <a:avLst/>
+                    </a:prstGeom>
+                  </pic:spPr>
+                </pic:pic>
+              </a:graphicData>
+            </a:graphic>
+          </wp:inline>
+        </w:drawing>
+      </w:r>
+    </w:p>
+    <w:p>
+      <w:pPr>
+        <w:pStyle w:val="ListParagraph"/>
+      </w:pPr>
+      <w:r>
+        <w:drawing>
+          <wp:inline distT="0" distB="0" distL="0" distR="0" wp14:anchorId="31211A89" wp14:editId="0AE7BFCC">
+            <wp:extent cx="4054415" cy="2686050"/>
+            <wp:effectExtent l="0" t="0" r="3810" b="0"/>
+            <wp:docPr id="2044516214" name="Picture 1" descr="A screen shot of a computer program&#10;&#10;AI-generated content may be incorrect."/>
+            <wp:cNvGraphicFramePr>
+              <a:graphicFrameLocks xmlns:a="http://schemas.openxmlformats.org/drawingml/2006/main" noChangeAspect="1"/>
+            </wp:cNvGraphicFramePr>
+            <a:graphic xmlns:a="http://schemas.openxmlformats.org/drawingml/2006/main">
+              <a:graphicData uri="http://schemas.openxmlformats.org/drawingml/2006/picture">
+                <pic:pic xmlns:pic="http://schemas.openxmlformats.org/drawingml/2006/picture">
+                  <pic:nvPicPr>
+                    <pic:cNvPr id="2044516214" name="Picture 1" descr="A screen shot of a computer program&#10;&#10;AI-generated content may be incorrect."/>
+                    <pic:cNvPicPr/>
+                  </pic:nvPicPr>
+                  <pic:blipFill>
+                    <a:blip r:embed="rId7"/>
+                    <a:stretch>
+                      <a:fillRect/>
+                    </a:stretch>
+                  </pic:blipFill>
+                  <pic:spPr>
+                    <a:xfrm>
+                      <a:off x="0" y="0"/>
+                      <a:ext cx="4063049" cy="2691770"/>
+                    </a:xfrm>
+                    <a:prstGeom prst="rect">
+                      <a:avLst/>
+                    </a:prstGeom>
+                  </pic:spPr>
+                </pic:pic>
+              </a:graphicData>
+            </a:graphic>
+          </wp:inline>
+        </w:drawing>
+      </w:r>
     </w:p>
     <w:p>
       <w:pPr>
@@ -361,31 +490,61 @@
           <w:ilvl w:val="0"/>
           <w:numId w:val="4"/>
         </w:numPr>
-      </w:pPr>
-      <w:r>
-        <w:t xml:space="preserve"> </w:t>
-      </w:r>
-      <w:proofErr w:type="spellStart"/>
-      <w:r>
-        <w:t>Dockerizar</w:t>
-      </w:r>
-      <w:proofErr w:type="spellEnd"/>
-      <w:r>
-        <w:t xml:space="preserve"> </w:t>
-      </w:r>
-      <w:proofErr w:type="spellStart"/>
-      <w:r>
-        <w:t>el</w:t>
-      </w:r>
-      <w:proofErr w:type="spellEnd"/>
-      <w:r>
-        <w:t xml:space="preserve"> </w:t>
-      </w:r>
-      <w:proofErr w:type="spellStart"/>
-      <w:r>
-        <w:t>servicio</w:t>
-      </w:r>
-      <w:proofErr w:type="spellEnd"/>
+        <w:rPr>
+          <w:b/>
+          <w:bCs/>
+        </w:rPr>
+      </w:pPr>
+      <w:r>
+        <w:rPr>
+          <w:b/>
+          <w:bCs/>
+        </w:rPr>
+        <w:t xml:space="preserve"> Dockerizar el servicio</w:t>
+      </w:r>
+    </w:p>
+    <w:p>
+      <w:pPr>
+        <w:pStyle w:val="ListParagraph"/>
+      </w:pPr>
+      <w:r>
+        <w:lastRenderedPageBreak/>
+        <w:drawing>
+          <wp:inline distT="0" distB="0" distL="0" distR="0" wp14:anchorId="3FC1BABC" wp14:editId="55088627">
+            <wp:extent cx="5125151" cy="3141345"/>
+            <wp:effectExtent l="0" t="0" r="0" b="1905"/>
+            <wp:docPr id="1345736620" name="Picture 1" descr="A screenshot of a computer&#10;&#10;AI-generated content may be incorrect."/>
+            <wp:cNvGraphicFramePr>
+              <a:graphicFrameLocks xmlns:a="http://schemas.openxmlformats.org/drawingml/2006/main" noChangeAspect="1"/>
+            </wp:cNvGraphicFramePr>
+            <a:graphic xmlns:a="http://schemas.openxmlformats.org/drawingml/2006/main">
+              <a:graphicData uri="http://schemas.openxmlformats.org/drawingml/2006/picture">
+                <pic:pic xmlns:pic="http://schemas.openxmlformats.org/drawingml/2006/picture">
+                  <pic:nvPicPr>
+                    <pic:cNvPr id="1345736620" name="Picture 1" descr="A screenshot of a computer&#10;&#10;AI-generated content may be incorrect."/>
+                    <pic:cNvPicPr/>
+                  </pic:nvPicPr>
+                  <pic:blipFill>
+                    <a:blip r:embed="rId8"/>
+                    <a:stretch>
+                      <a:fillRect/>
+                    </a:stretch>
+                  </pic:blipFill>
+                  <pic:spPr>
+                    <a:xfrm>
+                      <a:off x="0" y="0"/>
+                      <a:ext cx="5129005" cy="3143707"/>
+                    </a:xfrm>
+                    <a:prstGeom prst="rect">
+                      <a:avLst/>
+                    </a:prstGeom>
+                  </pic:spPr>
+                </pic:pic>
+              </a:graphicData>
+            </a:graphic>
+          </wp:inline>
+        </w:drawing>
+      </w:r>
     </w:p>
     <w:p>
       <w:pPr>
@@ -394,22 +553,102 @@
           <w:ilvl w:val="0"/>
           <w:numId w:val="4"/>
         </w:numPr>
-      </w:pPr>
-      <w:proofErr w:type="spellStart"/>
-      <w:r>
-        <w:t>Documentar</w:t>
-      </w:r>
-      <w:proofErr w:type="spellEnd"/>
+        <w:rPr>
+          <w:b/>
+          <w:bCs/>
+        </w:rPr>
+      </w:pPr>
+      <w:r>
+        <w:rPr>
+          <w:b/>
+          <w:bCs/>
+        </w:rPr>
+        <w:t>Documentar en README.md</w:t>
+      </w:r>
+    </w:p>
+    <w:p>
+      <w:pPr>
+        <w:pStyle w:val="ListParagraph"/>
+        <w:numPr>
+          <w:ilvl w:val="0"/>
+          <w:numId w:val="7"/>
+        </w:numPr>
+      </w:pPr>
+      <w:r>
+        <w:rPr>
+          <w:b/>
+          <w:bCs/>
+        </w:rPr>
+        <w:t>Propósito:</w:t>
+      </w:r>
+      <w:r>
+        <w:t xml:space="preserve"> Documentar el proyecto para que cualquier persona pueda entenderlo, instalarlo y ejecutarlo.</w:t>
+      </w:r>
+    </w:p>
+    <w:p>
+      <w:pPr>
+        <w:pStyle w:val="ListParagraph"/>
+      </w:pPr>
+      <w:r>
+        <w:t xml:space="preserve">GitHub-Rama </w:t>
+      </w:r>
+      <w:proofErr w:type="gramStart"/>
+      <w:r>
+        <w:t>MiltonMartinez :</w:t>
+      </w:r>
+      <w:proofErr w:type="gramEnd"/>
       <w:r>
         <w:t xml:space="preserve"> </w:t>
       </w:r>
-      <w:proofErr w:type="spellStart"/>
-      <w:r>
-        <w:t>en</w:t>
-      </w:r>
-      <w:proofErr w:type="spellEnd"/>
-      <w:r>
-        <w:t xml:space="preserve"> README.md</w:t>
+      <w:hyperlink r:id="rId9" w:history="1">
+        <w:r>
+          <w:rPr>
+            <w:rStyle w:val="Hyperlink"/>
+          </w:rPr>
+          <w:t>MiltonMDelCastillo/Big-Data_Big_Grupo at MiltonMartinez</w:t>
+        </w:r>
+      </w:hyperlink>
+    </w:p>
+    <w:p>
+      <w:pPr>
+        <w:pStyle w:val="ListParagraph"/>
+      </w:pPr>
+      <w:r>
+        <w:drawing>
+          <wp:inline distT="0" distB="0" distL="0" distR="0" wp14:anchorId="2C473A48" wp14:editId="165B95A1">
+            <wp:extent cx="5073650" cy="3424171"/>
+            <wp:effectExtent l="0" t="0" r="0" b="5080"/>
+            <wp:docPr id="1632825430" name="Picture 1" descr="A screenshot of a computer&#10;&#10;AI-generated content may be incorrect."/>
+            <wp:cNvGraphicFramePr>
+              <a:graphicFrameLocks xmlns:a="http://schemas.openxmlformats.org/drawingml/2006/main" noChangeAspect="1"/>
+            </wp:cNvGraphicFramePr>
+            <a:graphic xmlns:a="http://schemas.openxmlformats.org/drawingml/2006/main">
+              <a:graphicData uri="http://schemas.openxmlformats.org/drawingml/2006/picture">
+                <pic:pic xmlns:pic="http://schemas.openxmlformats.org/drawingml/2006/picture">
+                  <pic:nvPicPr>
+                    <pic:cNvPr id="1632825430" name="Picture 1" descr="A screenshot of a computer&#10;&#10;AI-generated content may be incorrect."/>
+                    <pic:cNvPicPr/>
+                  </pic:nvPicPr>
+                  <pic:blipFill>
+                    <a:blip r:embed="rId10"/>
+                    <a:stretch>
+                      <a:fillRect/>
+                    </a:stretch>
+                  </pic:blipFill>
+                  <pic:spPr>
+                    <a:xfrm>
+                      <a:off x="0" y="0"/>
+                      <a:ext cx="5079105" cy="3427852"/>
+                    </a:xfrm>
+                    <a:prstGeom prst="rect">
+                      <a:avLst/>
+                    </a:prstGeom>
+                  </pic:spPr>
+                </pic:pic>
+              </a:graphicData>
+            </a:graphic>
+          </wp:inline>
+        </w:drawing>
       </w:r>
     </w:p>
     <w:p/>
@@ -425,7 +664,147 @@
 
 <file path=word/numbering.xml><?xml version="1.0" encoding="utf-8"?>
 <w:numbering xmlns:wpc="http://schemas.microsoft.com/office/word/2010/wordprocessingCanvas" xmlns:cx="http://schemas.microsoft.com/office/drawing/2014/chartex" xmlns:cx1="http://schemas.microsoft.com/office/drawing/2015/9/8/chartex" xmlns:cx2="http://schemas.microsoft.com/office/drawing/2015/10/21/chartex" xmlns:cx3="http://schemas.microsoft.com/office/drawing/2016/5/9/chartex" xmlns:cx4="http://schemas.microsoft.com/office/drawing/2016/5/10/chartex" xmlns:cx5="http://schemas.microsoft.com/office/drawing/2016/5/11/chartex" xmlns:cx6="http://schemas.microsoft.com/office/drawing/2016/5/12/chartex" xmlns:cx7="http://schemas.microsoft.com/office/drawing/2016/5/13/chartex" xmlns:cx8="http://schemas.microsoft.com/office/drawing/2016/5/14/chartex" xmlns:mc="http://schemas.openxmlformats.org/markup-compatibility/2006" xmlns:aink="http://schemas.microsoft.com/office/drawing/2016/ink" xmlns:am3d="http://schemas.microsoft.com/office/drawing/2017/model3d" xmlns:o="urn:schemas-microsoft-com:office:office" xmlns:oel="http://schemas.microsoft.com/office/2019/extlst" xmlns:r="http://schemas.openxmlformats.org/officeDocument/2006/relationships" xmlns:m="http://schemas.openxmlformats.org/officeDocument/2006/math" xmlns:v="urn:schemas-microsoft-com:vml" xmlns:wp14="http://schemas.microsoft.com/office/word/2010/wordprocessingDrawing" xmlns:wp="http://schemas.openxmlformats.org/drawingml/2006/wordprocessingDrawing" xmlns:w10="urn:schemas-microsoft-com:office:word" xmlns:w="http://schemas.openxmlformats.org/wordprocessingml/2006/main" xmlns:w14="http://schemas.microsoft.com/office/word/2010/wordml" xmlns:w15="http://schemas.microsoft.com/office/word/2012/wordml" xmlns:w16cex="http://schemas.microsoft.com/office/word/2018/wordml/cex" xmlns:w16cid="http://schemas.microsoft.com/office/word/2016/wordml/cid" xmlns:w16="http://schemas.microsoft.com/office/word/2018/wordml" xmlns:w16du="http://schemas.microsoft.com/office/word/2023/wordml/word16du" xmlns:w16sdtdh="http://schemas.microsoft.com/office/word/2020/wordml/sdtdatahash" xmlns:w16sdtfl="http://schemas.microsoft.com/office/word/2024/wordml/sdtformatlock" xmlns:w16se="http://schemas.microsoft.com/office/word/2015/wordml/symex" xmlns:wpg="http://schemas.microsoft.com/office/word/2010/wordprocessingGroup" xmlns:wpi="http://schemas.microsoft.com/office/word/2010/wordprocessingInk" xmlns:wne="http://schemas.microsoft.com/office/word/2006/wordml" xmlns:wps="http://schemas.microsoft.com/office/word/2010/wordprocessingShape" mc:Ignorable="w14 w15 w16se w16cid w16 w16cex w16sdtdh w16sdtfl w16du wp14">
+  <w:numPicBullet w:numPicBulletId="0">
+    <w:pict>
+      <v:shapetype id="_x0000_t75" coordsize="21600,21600" o:spt="75" o:preferrelative="t" path="m@4@5l@4@11@9@11@9@5xe" filled="f" stroked="f">
+        <v:stroke joinstyle="miter"/>
+        <v:formulas>
+          <v:f eqn="if lineDrawn pixelLineWidth 0"/>
+          <v:f eqn="sum @0 1 0"/>
+          <v:f eqn="sum 0 0 @1"/>
+          <v:f eqn="prod @2 1 2"/>
+          <v:f eqn="prod @3 21600 pixelWidth"/>
+          <v:f eqn="prod @3 21600 pixelHeight"/>
+          <v:f eqn="sum @0 0 1"/>
+          <v:f eqn="prod @6 1 2"/>
+          <v:f eqn="prod @7 21600 pixelWidth"/>
+          <v:f eqn="sum @8 21600 0"/>
+          <v:f eqn="prod @7 21600 pixelHeight"/>
+          <v:f eqn="sum @10 21600 0"/>
+        </v:formulas>
+        <v:path o:extrusionok="f" gradientshapeok="t" o:connecttype="rect"/>
+        <o:lock v:ext="edit" aspectratio="t"/>
+      </v:shapetype>
+      <v:shape id="_x0000_i1044" type="#_x0000_t75" style="width:11.5pt;height:11.5pt" o:bullet="t">
+        <v:imagedata r:id="rId1" o:title="msoF53B"/>
+      </v:shape>
+    </w:pict>
+  </w:numPicBullet>
   <w:abstractNum w:abstractNumId="0" w15:restartNumberingAfterBreak="0">
+    <w:nsid w:val="046558C0"/>
+    <w:multiLevelType w:val="hybridMultilevel"/>
+    <w:tmpl w:val="06D0B874"/>
+    <w:lvl w:ilvl="0" w:tplc="04090007">
+      <w:start w:val="1"/>
+      <w:numFmt w:val="bullet"/>
+      <w:lvlText w:val=""/>
+      <w:lvlPicBulletId w:val="0"/>
+      <w:lvlJc w:val="left"/>
+      <w:pPr>
+        <w:ind w:left="1080" w:hanging="360"/>
+      </w:pPr>
+      <w:rPr>
+        <w:rFonts w:ascii="Symbol" w:hAnsi="Symbol" w:hint="default"/>
+      </w:rPr>
+    </w:lvl>
+    <w:lvl w:ilvl="1" w:tplc="04090003" w:tentative="1">
+      <w:start w:val="1"/>
+      <w:numFmt w:val="bullet"/>
+      <w:lvlText w:val="o"/>
+      <w:lvlJc w:val="left"/>
+      <w:pPr>
+        <w:ind w:left="1800" w:hanging="360"/>
+      </w:pPr>
+      <w:rPr>
+        <w:rFonts w:ascii="Courier New" w:hAnsi="Courier New" w:cs="Courier New" w:hint="default"/>
+      </w:rPr>
+    </w:lvl>
+    <w:lvl w:ilvl="2" w:tplc="04090005" w:tentative="1">
+      <w:start w:val="1"/>
+      <w:numFmt w:val="bullet"/>
+      <w:lvlText w:val=""/>
+      <w:lvlJc w:val="left"/>
+      <w:pPr>
+        <w:ind w:left="2520" w:hanging="360"/>
+      </w:pPr>
+      <w:rPr>
+        <w:rFonts w:ascii="Wingdings" w:hAnsi="Wingdings" w:hint="default"/>
+      </w:rPr>
+    </w:lvl>
+    <w:lvl w:ilvl="3" w:tplc="04090001" w:tentative="1">
+      <w:start w:val="1"/>
+      <w:numFmt w:val="bullet"/>
+      <w:lvlText w:val=""/>
+      <w:lvlJc w:val="left"/>
+      <w:pPr>
+        <w:ind w:left="3240" w:hanging="360"/>
+      </w:pPr>
+      <w:rPr>
+        <w:rFonts w:ascii="Symbol" w:hAnsi="Symbol" w:hint="default"/>
+      </w:rPr>
+    </w:lvl>
+    <w:lvl w:ilvl="4" w:tplc="04090003" w:tentative="1">
+      <w:start w:val="1"/>
+      <w:numFmt w:val="bullet"/>
+      <w:lvlText w:val="o"/>
+      <w:lvlJc w:val="left"/>
+      <w:pPr>
+        <w:ind w:left="3960" w:hanging="360"/>
+      </w:pPr>
+      <w:rPr>
+        <w:rFonts w:ascii="Courier New" w:hAnsi="Courier New" w:cs="Courier New" w:hint="default"/>
+      </w:rPr>
+    </w:lvl>
+    <w:lvl w:ilvl="5" w:tplc="04090005" w:tentative="1">
+      <w:start w:val="1"/>
+      <w:numFmt w:val="bullet"/>
+      <w:lvlText w:val=""/>
+      <w:lvlJc w:val="left"/>
+      <w:pPr>
+        <w:ind w:left="4680" w:hanging="360"/>
+      </w:pPr>
+      <w:rPr>
+        <w:rFonts w:ascii="Wingdings" w:hAnsi="Wingdings" w:hint="default"/>
+      </w:rPr>
+    </w:lvl>
+    <w:lvl w:ilvl="6" w:tplc="04090001" w:tentative="1">
+      <w:start w:val="1"/>
+      <w:numFmt w:val="bullet"/>
+      <w:lvlText w:val=""/>
+      <w:lvlJc w:val="left"/>
+      <w:pPr>
+        <w:ind w:left="5400" w:hanging="360"/>
+      </w:pPr>
+      <w:rPr>
+        <w:rFonts w:ascii="Symbol" w:hAnsi="Symbol" w:hint="default"/>
+      </w:rPr>
+    </w:lvl>
+    <w:lvl w:ilvl="7" w:tplc="04090003" w:tentative="1">
+      <w:start w:val="1"/>
+      <w:numFmt w:val="bullet"/>
+      <w:lvlText w:val="o"/>
+      <w:lvlJc w:val="left"/>
+      <w:pPr>
+        <w:ind w:left="6120" w:hanging="360"/>
+      </w:pPr>
+      <w:rPr>
+        <w:rFonts w:ascii="Courier New" w:hAnsi="Courier New" w:cs="Courier New" w:hint="default"/>
+      </w:rPr>
+    </w:lvl>
+    <w:lvl w:ilvl="8" w:tplc="04090005" w:tentative="1">
+      <w:start w:val="1"/>
+      <w:numFmt w:val="bullet"/>
+      <w:lvlText w:val=""/>
+      <w:lvlJc w:val="left"/>
+      <w:pPr>
+        <w:ind w:left="6840" w:hanging="360"/>
+      </w:pPr>
+      <w:rPr>
+        <w:rFonts w:ascii="Wingdings" w:hAnsi="Wingdings" w:hint="default"/>
+      </w:rPr>
+    </w:lvl>
+  </w:abstractNum>
+  <w:abstractNum w:abstractNumId="1" w15:restartNumberingAfterBreak="0">
     <w:nsid w:val="0BFD2B3A"/>
     <w:multiLevelType w:val="multilevel"/>
     <w:tmpl w:val="FD5AFDD6"/>
@@ -574,7 +953,121 @@
       </w:rPr>
     </w:lvl>
   </w:abstractNum>
-  <w:abstractNum w:abstractNumId="1" w15:restartNumberingAfterBreak="0">
+  <w:abstractNum w:abstractNumId="2" w15:restartNumberingAfterBreak="0">
+    <w:nsid w:val="175A08F2"/>
+    <w:multiLevelType w:val="hybridMultilevel"/>
+    <w:tmpl w:val="AFA024EA"/>
+    <w:lvl w:ilvl="0" w:tplc="04090007">
+      <w:start w:val="1"/>
+      <w:numFmt w:val="bullet"/>
+      <w:lvlText w:val=""/>
+      <w:lvlPicBulletId w:val="0"/>
+      <w:lvlJc w:val="left"/>
+      <w:pPr>
+        <w:ind w:left="1490" w:hanging="360"/>
+      </w:pPr>
+      <w:rPr>
+        <w:rFonts w:ascii="Symbol" w:hAnsi="Symbol" w:hint="default"/>
+      </w:rPr>
+    </w:lvl>
+    <w:lvl w:ilvl="1" w:tplc="04090003" w:tentative="1">
+      <w:start w:val="1"/>
+      <w:numFmt w:val="bullet"/>
+      <w:lvlText w:val="o"/>
+      <w:lvlJc w:val="left"/>
+      <w:pPr>
+        <w:ind w:left="2210" w:hanging="360"/>
+      </w:pPr>
+      <w:rPr>
+        <w:rFonts w:ascii="Courier New" w:hAnsi="Courier New" w:cs="Courier New" w:hint="default"/>
+      </w:rPr>
+    </w:lvl>
+    <w:lvl w:ilvl="2" w:tplc="04090005" w:tentative="1">
+      <w:start w:val="1"/>
+      <w:numFmt w:val="bullet"/>
+      <w:lvlText w:val=""/>
+      <w:lvlJc w:val="left"/>
+      <w:pPr>
+        <w:ind w:left="2930" w:hanging="360"/>
+      </w:pPr>
+      <w:rPr>
+        <w:rFonts w:ascii="Wingdings" w:hAnsi="Wingdings" w:hint="default"/>
+      </w:rPr>
+    </w:lvl>
+    <w:lvl w:ilvl="3" w:tplc="04090001" w:tentative="1">
+      <w:start w:val="1"/>
+      <w:numFmt w:val="bullet"/>
+      <w:lvlText w:val=""/>
+      <w:lvlJc w:val="left"/>
+      <w:pPr>
+        <w:ind w:left="3650" w:hanging="360"/>
+      </w:pPr>
+      <w:rPr>
+        <w:rFonts w:ascii="Symbol" w:hAnsi="Symbol" w:hint="default"/>
+      </w:rPr>
+    </w:lvl>
+    <w:lvl w:ilvl="4" w:tplc="04090003" w:tentative="1">
+      <w:start w:val="1"/>
+      <w:numFmt w:val="bullet"/>
+      <w:lvlText w:val="o"/>
+      <w:lvlJc w:val="left"/>
+      <w:pPr>
+        <w:ind w:left="4370" w:hanging="360"/>
+      </w:pPr>
+      <w:rPr>
+        <w:rFonts w:ascii="Courier New" w:hAnsi="Courier New" w:cs="Courier New" w:hint="default"/>
+      </w:rPr>
+    </w:lvl>
+    <w:lvl w:ilvl="5" w:tplc="04090005" w:tentative="1">
+      <w:start w:val="1"/>
+      <w:numFmt w:val="bullet"/>
+      <w:lvlText w:val=""/>
+      <w:lvlJc w:val="left"/>
+      <w:pPr>
+        <w:ind w:left="5090" w:hanging="360"/>
+      </w:pPr>
+      <w:rPr>
+        <w:rFonts w:ascii="Wingdings" w:hAnsi="Wingdings" w:hint="default"/>
+      </w:rPr>
+    </w:lvl>
+    <w:lvl w:ilvl="6" w:tplc="04090001" w:tentative="1">
+      <w:start w:val="1"/>
+      <w:numFmt w:val="bullet"/>
+      <w:lvlText w:val=""/>
+      <w:lvlJc w:val="left"/>
+      <w:pPr>
+        <w:ind w:left="5810" w:hanging="360"/>
+      </w:pPr>
+      <w:rPr>
+        <w:rFonts w:ascii="Symbol" w:hAnsi="Symbol" w:hint="default"/>
+      </w:rPr>
+    </w:lvl>
+    <w:lvl w:ilvl="7" w:tplc="04090003" w:tentative="1">
+      <w:start w:val="1"/>
+      <w:numFmt w:val="bullet"/>
+      <w:lvlText w:val="o"/>
+      <w:lvlJc w:val="left"/>
+      <w:pPr>
+        <w:ind w:left="6530" w:hanging="360"/>
+      </w:pPr>
+      <w:rPr>
+        <w:rFonts w:ascii="Courier New" w:hAnsi="Courier New" w:cs="Courier New" w:hint="default"/>
+      </w:rPr>
+    </w:lvl>
+    <w:lvl w:ilvl="8" w:tplc="04090005" w:tentative="1">
+      <w:start w:val="1"/>
+      <w:numFmt w:val="bullet"/>
+      <w:lvlText w:val=""/>
+      <w:lvlJc w:val="left"/>
+      <w:pPr>
+        <w:ind w:left="7250" w:hanging="360"/>
+      </w:pPr>
+      <w:rPr>
+        <w:rFonts w:ascii="Wingdings" w:hAnsi="Wingdings" w:hint="default"/>
+      </w:rPr>
+    </w:lvl>
+  </w:abstractNum>
+  <w:abstractNum w:abstractNumId="3" w15:restartNumberingAfterBreak="0">
     <w:nsid w:val="1F0C4ABE"/>
     <w:multiLevelType w:val="hybridMultilevel"/>
     <w:tmpl w:val="69A6A6B6"/>
@@ -663,7 +1156,7 @@
       </w:pPr>
     </w:lvl>
   </w:abstractNum>
-  <w:abstractNum w:abstractNumId="2" w15:restartNumberingAfterBreak="0">
+  <w:abstractNum w:abstractNumId="4" w15:restartNumberingAfterBreak="0">
     <w:nsid w:val="29B82411"/>
     <w:multiLevelType w:val="multilevel"/>
     <w:tmpl w:val="9D7C3E5A"/>
@@ -812,7 +1305,7 @@
       </w:rPr>
     </w:lvl>
   </w:abstractNum>
-  <w:abstractNum w:abstractNumId="3" w15:restartNumberingAfterBreak="0">
+  <w:abstractNum w:abstractNumId="5" w15:restartNumberingAfterBreak="0">
     <w:nsid w:val="6BEE497E"/>
     <w:multiLevelType w:val="hybridMultilevel"/>
     <w:tmpl w:val="5C441FAE"/>
@@ -901,7 +1394,7 @@
       </w:pPr>
     </w:lvl>
   </w:abstractNum>
-  <w:abstractNum w:abstractNumId="4" w15:restartNumberingAfterBreak="0">
+  <w:abstractNum w:abstractNumId="6" w15:restartNumberingAfterBreak="0">
     <w:nsid w:val="6CEE45B1"/>
     <w:multiLevelType w:val="multilevel"/>
     <w:tmpl w:val="B5B43514"/>
@@ -1051,19 +1544,25 @@
     </w:lvl>
   </w:abstractNum>
   <w:num w:numId="1" w16cid:durableId="734621866">
-    <w:abstractNumId w:val="2"/>
+    <w:abstractNumId w:val="4"/>
   </w:num>
   <w:num w:numId="2" w16cid:durableId="1664435657">
+    <w:abstractNumId w:val="1"/>
+  </w:num>
+  <w:num w:numId="3" w16cid:durableId="1008828245">
+    <w:abstractNumId w:val="5"/>
+  </w:num>
+  <w:num w:numId="4" w16cid:durableId="1391853658">
+    <w:abstractNumId w:val="3"/>
+  </w:num>
+  <w:num w:numId="5" w16cid:durableId="1282809202">
+    <w:abstractNumId w:val="6"/>
+  </w:num>
+  <w:num w:numId="6" w16cid:durableId="1500266269">
     <w:abstractNumId w:val="0"/>
   </w:num>
-  <w:num w:numId="3" w16cid:durableId="1008828245">
-    <w:abstractNumId w:val="3"/>
-  </w:num>
-  <w:num w:numId="4" w16cid:durableId="1391853658">
-    <w:abstractNumId w:val="1"/>
-  </w:num>
-  <w:num w:numId="5" w16cid:durableId="1282809202">
-    <w:abstractNumId w:val="4"/>
+  <w:num w:numId="7" w16cid:durableId="1899392027">
+    <w:abstractNumId w:val="2"/>
   </w:num>
 </w:numbering>
 </file>
@@ -1984,6 +2483,29 @@
       <w:spacing w:val="5"/>
     </w:rPr>
   </w:style>
+  <w:style w:type="character" w:styleId="Hyperlink">
+    <w:name w:val="Hyperlink"/>
+    <w:basedOn w:val="DefaultParagraphFont"/>
+    <w:uiPriority w:val="99"/>
+    <w:unhideWhenUsed/>
+    <w:rsid w:val="00B835D1"/>
+    <w:rPr>
+      <w:color w:val="467886" w:themeColor="hyperlink"/>
+      <w:u w:val="single"/>
+    </w:rPr>
+  </w:style>
+  <w:style w:type="character" w:styleId="UnresolvedMention">
+    <w:name w:val="Unresolved Mention"/>
+    <w:basedOn w:val="DefaultParagraphFont"/>
+    <w:uiPriority w:val="99"/>
+    <w:semiHidden/>
+    <w:unhideWhenUsed/>
+    <w:rsid w:val="00B835D1"/>
+    <w:rPr>
+      <w:color w:val="605E5C"/>
+      <w:shd w:val="clear" w:color="auto" w:fill="E1DFDD"/>
+    </w:rPr>
+  </w:style>
 </w:styles>
 </file>
 

</xml_diff>